<commit_message>
Opraveny bug v okne Lekarnika a prerobene vnorene triedy s vlastnymi nitami. Finalna verzia 1
</commit_message>
<xml_diff>
--- a/Projekt OOP - Dokumentácia.docx
+++ b/Projekt OOP - Dokumentácia.docx
@@ -179,7 +179,6 @@
           <w:iCs/>
         </w:rPr>
       </w:pPr>
-      <w:proofErr w:type="spellStart"/>
       <w:r>
         <w:rPr>
           <w:i/>
@@ -187,7 +186,6 @@
         </w:rPr>
         <w:t>tba</w:t>
       </w:r>
-      <w:proofErr w:type="spellEnd"/>
     </w:p>
     <w:p>
       <w:pPr>
@@ -232,15 +230,7 @@
         <w:t>konkrétnemu špecialistovi. Špecializovaný lekár tiež pridáva metódu na vytvorenie predpisu pre zdravotnícku pomôcku, ktorú nemôže predpísať Všeobecný lekár.</w:t>
       </w:r>
       <w:r>
-        <w:t xml:space="preserve"> Lekári a Špecializovaní lekári sú evidovaní v zozname Lekárov v Zdravotnej Poisťovni. Tu dochádza k polymorfizmu. Pri evidovaní nového pacienta pre nejakého Lekára zo zoznamu lekárov je volaná podľa typu lekára prekonaná, alebo pôvodná metóda evidencie. Špecializovaný lekár taktiež volá metódy svojho </w:t>
-      </w:r>
-      <w:proofErr w:type="spellStart"/>
-      <w:r>
-        <w:t>nadtypu</w:t>
-      </w:r>
-      <w:proofErr w:type="spellEnd"/>
-      <w:r>
-        <w:t>, najmä v GUI pri vypisovaní pacientov.</w:t>
+        <w:t xml:space="preserve"> Lekári a Špecializovaní lekári sú evidovaní v zozname Lekárov v Zdravotnej Poisťovni. Tu dochádza k polymorfizmu. Pri evidovaní nového pacienta pre nejakého Lekára zo zoznamu lekárov je volaná podľa typu lekára prekonaná, alebo pôvodná metóda evidencie. Špecializovaný lekár taktiež volá metódy svojho nadtypu, najmä v GUI pri vypisovaní pacientov.</w:t>
       </w:r>
     </w:p>
     <w:p>
@@ -285,15 +275,7 @@
         <w:t>rozhraní</w:t>
       </w:r>
       <w:r>
-        <w:t xml:space="preserve">. Všetky typy osôb používajú rozhrania predpisujúce metódy na zápis a vrátenie osobných a prihlasovacích údajov. Údaje o osobách, a osoby v rámci poisťovne sú </w:t>
-      </w:r>
-      <w:proofErr w:type="spellStart"/>
-      <w:r>
-        <w:t>zapúzdrené</w:t>
-      </w:r>
-      <w:proofErr w:type="spellEnd"/>
-      <w:r>
-        <w:t xml:space="preserve"> a </w:t>
+        <w:t xml:space="preserve">. Všetky typy osôb používajú rozhrania predpisujúce metódy na zápis a vrátenie osobných a prihlasovacích údajov. Údaje o osobách, a osoby v rámci poisťovne sú zapúzdrené a </w:t>
       </w:r>
       <w:r>
         <w:rPr>
@@ -315,459 +297,249 @@
         <w:t>Aplikačná logika oddelená od GUI</w:t>
       </w:r>
       <w:r>
+        <w:t xml:space="preserve"> – tba.</w:t>
+      </w:r>
+    </w:p>
+    <w:p>
+      <w:r>
+        <w:t xml:space="preserve">Kód je organizovaný do 3 </w:t>
+      </w:r>
+      <w:r>
+        <w:rPr>
+          <w:b/>
+          <w:bCs/>
+        </w:rPr>
+        <w:t>balíkov</w:t>
+      </w:r>
+      <w:r>
+        <w:t>, podľa príslušnosti ku GUI, osobám alebo poisťovni.</w:t>
+      </w:r>
+    </w:p>
+    <w:p>
+      <w:r>
+        <w:rPr>
+          <w:b/>
+          <w:bCs/>
+        </w:rPr>
+        <w:t>Dokumentácia</w:t>
+      </w:r>
+      <w:r>
+        <w:t xml:space="preserve"> – tba.</w:t>
+      </w:r>
+    </w:p>
+    <w:p>
+      <w:r>
+        <w:rPr>
+          <w:b/>
+          <w:bCs/>
+        </w:rPr>
+        <w:t>JavaDoc</w:t>
+      </w:r>
+      <w:r>
+        <w:t xml:space="preserve"> – tba.</w:t>
+      </w:r>
+    </w:p>
+    <w:p/>
+    <w:p>
+      <w:pPr>
+        <w:pStyle w:val="Nadpis2"/>
+      </w:pPr>
+      <w:r>
+        <w:t>Plnenie ďalších kritérií</w:t>
+      </w:r>
+      <w:r>
+        <w:t xml:space="preserve"> (priebežne </w:t>
+      </w:r>
+      <w:r>
+        <w:t>9</w:t>
+      </w:r>
+      <w:r>
+        <w:t>)</w:t>
+      </w:r>
+    </w:p>
+    <w:p/>
+    <w:p>
+      <w:pPr>
+        <w:ind w:firstLine="708"/>
+      </w:pPr>
+      <w:r>
+        <w:rPr>
+          <w:b/>
+          <w:bCs/>
+        </w:rPr>
+        <w:t>Použitie návrhových vzorov</w:t>
+      </w:r>
+      <w:r>
         <w:t xml:space="preserve"> – </w:t>
       </w:r>
-      <w:proofErr w:type="spellStart"/>
-      <w:r>
-        <w:t>tba</w:t>
-      </w:r>
-      <w:proofErr w:type="spellEnd"/>
+      <w:r>
+        <w:t>Použitý návrhový vzor Observer pri výpise zoznamu Lekárov.</w:t>
+      </w:r>
+    </w:p>
+    <w:p>
+      <w:r>
+        <w:rPr>
+          <w:b/>
+          <w:bCs/>
+        </w:rPr>
+        <w:t>Ošetrenie mimoriadnych stavov prostredníctvom vlastných výnimiek</w:t>
+      </w:r>
+      <w:r>
+        <w:t xml:space="preserve"> – </w:t>
+      </w:r>
+      <w:r>
+        <w:t>Poisťovňa overuje prihlasovacie údaje, ak sa nenájde zhoda, metóda vyhodí výnimku, ktorá sa prejaví ako informačné okno.</w:t>
+      </w:r>
+    </w:p>
+    <w:p>
+      <w:r>
+        <w:rPr>
+          <w:b/>
+          <w:bCs/>
+        </w:rPr>
+        <w:t>Poskytnutie grafického používateľského rozhrania oddelene od aplikačnej logiky a s aspoň časťou spracovateľov udalostí (handlers) vytvorenou manuálne</w:t>
+      </w:r>
+      <w:r>
+        <w:t xml:space="preserve"> –</w:t>
+      </w:r>
+      <w:r>
+        <w:t xml:space="preserve"> </w:t>
+      </w:r>
+      <w:r>
+        <w:t>handlery sú vytvorené manuálne všetky</w:t>
+      </w:r>
+      <w:r>
+        <w:t>, GUI je oddelené od AL</w:t>
+      </w:r>
       <w:r>
         <w:t>.</w:t>
       </w:r>
-    </w:p>
-    <w:p>
-      <w:r>
-        <w:t xml:space="preserve">Kód je organizovaný do 3 </w:t>
-      </w:r>
-      <w:r>
-        <w:rPr>
-          <w:b/>
-          <w:bCs/>
-        </w:rPr>
-        <w:t>balíkov</w:t>
-      </w:r>
-      <w:r>
-        <w:t>, podľa príslušnosti ku GUI, osobám alebo poisťovni.</w:t>
-      </w:r>
-    </w:p>
-    <w:p>
-      <w:r>
-        <w:rPr>
-          <w:b/>
-          <w:bCs/>
-        </w:rPr>
-        <w:t>Dokumentácia</w:t>
+      <w:r>
+        <w:t xml:space="preserve"> Ráta sa ako splnenie 2 kritérií.</w:t>
+      </w:r>
+    </w:p>
+    <w:p>
+      <w:r>
+        <w:rPr>
+          <w:b/>
+          <w:bCs/>
+        </w:rPr>
+        <w:t>Použitie serializácie</w:t>
       </w:r>
       <w:r>
         <w:t xml:space="preserve"> – </w:t>
       </w:r>
-      <w:proofErr w:type="spellStart"/>
-      <w:r>
-        <w:t>tba</w:t>
-      </w:r>
-      <w:proofErr w:type="spellEnd"/>
-      <w:r>
-        <w:t>.</w:t>
-      </w:r>
-    </w:p>
-    <w:p>
-      <w:proofErr w:type="spellStart"/>
-      <w:r>
-        <w:rPr>
-          <w:b/>
-          <w:bCs/>
-        </w:rPr>
-        <w:t>JavaDoc</w:t>
-      </w:r>
-      <w:proofErr w:type="spellEnd"/>
-      <w:r>
-        <w:t xml:space="preserve"> – </w:t>
-      </w:r>
-      <w:proofErr w:type="spellStart"/>
-      <w:r>
-        <w:t>tba</w:t>
-      </w:r>
-      <w:proofErr w:type="spellEnd"/>
-      <w:r>
-        <w:t>.</w:t>
-      </w:r>
-    </w:p>
-    <w:p/>
-    <w:p>
-      <w:pPr>
-        <w:pStyle w:val="Nadpis2"/>
-      </w:pPr>
-      <w:r>
-        <w:t>Plnenie ďalších kritérií</w:t>
-      </w:r>
-      <w:r>
-        <w:t xml:space="preserve"> (priebežne </w:t>
-      </w:r>
-      <w:r>
-        <w:t>6</w:t>
-      </w:r>
-      <w:r>
-        <w:t>)</w:t>
-      </w:r>
-    </w:p>
-    <w:p/>
-    <w:p>
-      <w:pPr>
-        <w:ind w:firstLine="708"/>
-      </w:pPr>
-      <w:r>
-        <w:rPr>
-          <w:b/>
-          <w:bCs/>
-        </w:rPr>
-        <w:t>Použitie návrhových vzorov</w:t>
-      </w:r>
-      <w:r>
-        <w:t xml:space="preserve"> – </w:t>
-      </w:r>
-      <w:r>
-        <w:t xml:space="preserve">Použitý návrhový vzor </w:t>
-      </w:r>
-      <w:proofErr w:type="spellStart"/>
-      <w:r>
-        <w:t>Observer</w:t>
-      </w:r>
-      <w:proofErr w:type="spellEnd"/>
-      <w:r>
-        <w:t xml:space="preserve"> pri výpise zoznamu Lekárov.</w:t>
-      </w:r>
-    </w:p>
-    <w:p>
-      <w:r>
-        <w:rPr>
-          <w:b/>
-          <w:bCs/>
-        </w:rPr>
-        <w:t>Ošetrenie mimoriadnych stavov prostredníctvom vlastných výnimiek</w:t>
-      </w:r>
-      <w:r>
-        <w:t xml:space="preserve"> – </w:t>
-      </w:r>
-      <w:r>
-        <w:t>Poisťovňa overuje prihlasovacie údaje, ak sa nenájde zhoda, metóda vyhodí výnimku, ktorá sa prejaví ako informačné okno.</w:t>
-      </w:r>
-    </w:p>
-    <w:p>
-      <w:r>
-        <w:rPr>
-          <w:b/>
-          <w:bCs/>
-        </w:rPr>
-        <w:t>Poskytnutie grafického používateľského rozhrania oddelene od aplikačnej logiky a s aspoň časťou spracovateľov udalostí (</w:t>
-      </w:r>
-      <w:proofErr w:type="spellStart"/>
-      <w:r>
-        <w:rPr>
-          <w:b/>
-          <w:bCs/>
-        </w:rPr>
-        <w:t>handlers</w:t>
-      </w:r>
-      <w:proofErr w:type="spellEnd"/>
-      <w:r>
-        <w:rPr>
-          <w:b/>
-          <w:bCs/>
-        </w:rPr>
-        <w:t>) vytvorenou manuálne</w:t>
-      </w:r>
-      <w:r>
-        <w:t xml:space="preserve"> – na oddelení sa pracuje, </w:t>
-      </w:r>
-      <w:proofErr w:type="spellStart"/>
-      <w:r>
-        <w:t>handlery</w:t>
-      </w:r>
-      <w:proofErr w:type="spellEnd"/>
-      <w:r>
-        <w:t xml:space="preserve"> sú vytvorené manuálne všetky</w:t>
-      </w:r>
-      <w:r>
-        <w:t>.</w:t>
-      </w:r>
-    </w:p>
-    <w:p>
-      <w:r>
-        <w:rPr>
-          <w:b/>
-          <w:bCs/>
-        </w:rPr>
-        <w:t xml:space="preserve">Použitie </w:t>
-      </w:r>
-      <w:proofErr w:type="spellStart"/>
-      <w:r>
-        <w:rPr>
-          <w:b/>
-          <w:bCs/>
-        </w:rPr>
-        <w:t>serializácie</w:t>
-      </w:r>
-      <w:proofErr w:type="spellEnd"/>
-      <w:r>
-        <w:t xml:space="preserve"> – </w:t>
-      </w:r>
-      <w:r>
-        <w:t xml:space="preserve">Objekt poisťovne a jej agregované objekty sú </w:t>
-      </w:r>
-      <w:proofErr w:type="spellStart"/>
-      <w:r>
-        <w:t>serializované</w:t>
-      </w:r>
-      <w:proofErr w:type="spellEnd"/>
-      <w:r>
-        <w:t>.</w:t>
-      </w:r>
-    </w:p>
-    <w:p>
-      <w:r>
-        <w:rPr>
-          <w:b/>
-          <w:bCs/>
-        </w:rPr>
-        <w:t xml:space="preserve">Použitie </w:t>
-      </w:r>
-      <w:proofErr w:type="spellStart"/>
-      <w:r>
-        <w:rPr>
-          <w:b/>
-          <w:bCs/>
-        </w:rPr>
-        <w:t>lambda</w:t>
-      </w:r>
-      <w:proofErr w:type="spellEnd"/>
-      <w:r>
-        <w:rPr>
-          <w:b/>
-          <w:bCs/>
-        </w:rPr>
-        <w:t xml:space="preserve"> výrazov alebo referencií na metódy (</w:t>
-      </w:r>
-      <w:proofErr w:type="spellStart"/>
-      <w:r>
-        <w:rPr>
-          <w:b/>
-          <w:bCs/>
-        </w:rPr>
-        <w:t>method</w:t>
-      </w:r>
-      <w:proofErr w:type="spellEnd"/>
-      <w:r>
-        <w:rPr>
-          <w:b/>
-          <w:bCs/>
-        </w:rPr>
-        <w:t xml:space="preserve"> </w:t>
-      </w:r>
-      <w:proofErr w:type="spellStart"/>
-      <w:r>
-        <w:rPr>
-          <w:b/>
-          <w:bCs/>
-        </w:rPr>
-        <w:t>references</w:t>
-      </w:r>
-      <w:proofErr w:type="spellEnd"/>
-      <w:r>
-        <w:rPr>
-          <w:b/>
-          <w:bCs/>
-        </w:rPr>
-        <w:t>)</w:t>
-      </w:r>
-      <w:r>
-        <w:t xml:space="preserve"> – vytvorené funkčné rozhranie Správa, ktorým sa v triede Lekárnik generujú správy pomocou </w:t>
-      </w:r>
-      <w:proofErr w:type="spellStart"/>
-      <w:r>
-        <w:t>lambda</w:t>
-      </w:r>
-      <w:proofErr w:type="spellEnd"/>
-      <w:r>
-        <w:t xml:space="preserve"> výrazov.</w:t>
-      </w:r>
-    </w:p>
-    <w:p>
-      <w:r>
-        <w:rPr>
-          <w:b/>
-          <w:bCs/>
-        </w:rPr>
-        <w:t xml:space="preserve">Použitie implicitnej implementácie metód v rozhraniach (default </w:t>
-      </w:r>
-      <w:proofErr w:type="spellStart"/>
-      <w:r>
-        <w:rPr>
-          <w:b/>
-          <w:bCs/>
-        </w:rPr>
-        <w:t>method</w:t>
-      </w:r>
-      <w:proofErr w:type="spellEnd"/>
-      <w:r>
-        <w:rPr>
-          <w:b/>
-          <w:bCs/>
-        </w:rPr>
-        <w:t xml:space="preserve"> </w:t>
-      </w:r>
-      <w:proofErr w:type="spellStart"/>
-      <w:r>
-        <w:rPr>
-          <w:b/>
-          <w:bCs/>
-        </w:rPr>
-        <w:t>implementation</w:t>
-      </w:r>
-      <w:proofErr w:type="spellEnd"/>
-      <w:r>
-        <w:rPr>
-          <w:b/>
-          <w:bCs/>
-        </w:rPr>
-        <w:t>)</w:t>
-      </w:r>
-      <w:r>
-        <w:t xml:space="preserve"> – rozhranie </w:t>
-      </w:r>
-      <w:proofErr w:type="spellStart"/>
-      <w:r>
-        <w:t>ZistiOsobneUdaje</w:t>
-      </w:r>
-      <w:proofErr w:type="spellEnd"/>
-      <w:r>
-        <w:t xml:space="preserve"> obsahuje default metódu na výpis všetkých údajov o prihlásenom používateľovi. Použitie sa nachádza v GUI, pri prihlásení Lekára.</w:t>
-      </w:r>
-    </w:p>
-    <w:p>
-      <w:proofErr w:type="spellStart"/>
+      <w:r>
+        <w:t>Objekt poisťovne a jej agregované objekty sú serializované.</w:t>
+      </w:r>
+    </w:p>
+    <w:p>
+      <w:r>
+        <w:rPr>
+          <w:b/>
+          <w:bCs/>
+        </w:rPr>
+        <w:t>Použitie lambda výrazov alebo referencií na metódy (method references)</w:t>
+      </w:r>
+      <w:r>
+        <w:t xml:space="preserve"> – vytvorené funkčné rozhranie Správa, ktorým sa v triede Lekárnik generujú správy pomocou lambda výrazov.</w:t>
+      </w:r>
+    </w:p>
+    <w:p>
+      <w:r>
+        <w:rPr>
+          <w:b/>
+          <w:bCs/>
+        </w:rPr>
+        <w:t>Použitie implicitnej implementácie metód v rozhraniach (default method implementation)</w:t>
+      </w:r>
+      <w:r>
+        <w:t xml:space="preserve"> – rozhranie ZistiOsobneUdaje obsahuje default metódu na výpis všetkých údajov o prihlásenom používateľovi. Použitie sa nachádza v GUI, pri prihlásení Lekára.</w:t>
+      </w:r>
+    </w:p>
+    <w:p>
       <w:r>
         <w:rPr>
           <w:b/>
           <w:bCs/>
         </w:rPr>
         <w:lastRenderedPageBreak/>
-        <w:t>Eexplicitné</w:t>
-      </w:r>
-      <w:proofErr w:type="spellEnd"/>
-      <w:r>
-        <w:rPr>
-          <w:b/>
-          <w:bCs/>
-        </w:rPr>
-        <w:t xml:space="preserve"> použitie </w:t>
-      </w:r>
-      <w:proofErr w:type="spellStart"/>
-      <w:r>
-        <w:rPr>
-          <w:b/>
-          <w:bCs/>
-        </w:rPr>
-        <w:t>viacniťovosti</w:t>
-      </w:r>
-      <w:proofErr w:type="spellEnd"/>
-      <w:r>
-        <w:rPr>
-          <w:b/>
-          <w:bCs/>
-        </w:rPr>
-        <w:t xml:space="preserve"> (</w:t>
-      </w:r>
-      <w:proofErr w:type="spellStart"/>
-      <w:r>
-        <w:rPr>
-          <w:b/>
-          <w:bCs/>
-        </w:rPr>
-        <w:t>multithreading</w:t>
-      </w:r>
-      <w:proofErr w:type="spellEnd"/>
-      <w:r>
-        <w:rPr>
-          <w:b/>
-          <w:bCs/>
-        </w:rPr>
-        <w:t xml:space="preserve">) – spustenie vlastnej nite priamo alebo prostredníctvom API vyššej úrovne (trieda </w:t>
-      </w:r>
-      <w:proofErr w:type="spellStart"/>
-      <w:r>
-        <w:rPr>
-          <w:b/>
-          <w:bCs/>
-        </w:rPr>
-        <w:t>Task</w:t>
-      </w:r>
-      <w:proofErr w:type="spellEnd"/>
-      <w:r>
-        <w:rPr>
-          <w:b/>
-          <w:bCs/>
-        </w:rPr>
-        <w:t xml:space="preserve"> a pod.)</w:t>
-      </w:r>
-      <w:r>
-        <w:t xml:space="preserve"> – použité na „zdržanie“ behu programu v triede Lekárnik pri vydávaní lieku.</w:t>
-      </w:r>
-    </w:p>
-    <w:p>
-      <w:r>
-        <w:rPr>
-          <w:b/>
-          <w:bCs/>
-        </w:rPr>
-        <w:t xml:space="preserve">Použitie </w:t>
-      </w:r>
-      <w:proofErr w:type="spellStart"/>
-      <w:r>
-        <w:rPr>
-          <w:b/>
-          <w:bCs/>
-        </w:rPr>
-        <w:t>vhniezdených</w:t>
-      </w:r>
-      <w:proofErr w:type="spellEnd"/>
-      <w:r>
-        <w:rPr>
-          <w:b/>
-          <w:bCs/>
-        </w:rPr>
-        <w:t xml:space="preserve"> tried a</w:t>
-      </w:r>
-      <w:r>
-        <w:rPr>
-          <w:b/>
-          <w:bCs/>
-        </w:rPr>
-        <w:t> </w:t>
-      </w:r>
-      <w:r>
-        <w:rPr>
-          <w:b/>
-          <w:bCs/>
-        </w:rPr>
-        <w:t>rozhraní</w:t>
-      </w:r>
-      <w:r>
-        <w:t xml:space="preserve"> – </w:t>
-      </w:r>
-      <w:proofErr w:type="spellStart"/>
-      <w:r>
-        <w:t>vhniezdenie</w:t>
-      </w:r>
-      <w:proofErr w:type="spellEnd"/>
-      <w:r>
-        <w:t xml:space="preserve"> triedy s novou niťou, ktorá je popísaná v predchádzajúcom kritériu. </w:t>
-      </w:r>
-      <w:proofErr w:type="spellStart"/>
-      <w:r>
-        <w:t>Vhniezdená</w:t>
-      </w:r>
-      <w:proofErr w:type="spellEnd"/>
-      <w:r>
-        <w:t xml:space="preserve"> v triede Lekárnik.</w:t>
-      </w:r>
-    </w:p>
-    <w:p>
-      <w:pPr>
-        <w:ind w:firstLine="0"/>
-      </w:pPr>
+        <w:t>E</w:t>
+      </w:r>
+      <w:r>
+        <w:rPr>
+          <w:b/>
+          <w:bCs/>
+        </w:rPr>
+        <w:t>x</w:t>
+      </w:r>
+      <w:r>
+        <w:rPr>
+          <w:b/>
+          <w:bCs/>
+        </w:rPr>
+        <w:t>plicitné použitie viacniťovosti (multithreading) – spustenie vlastnej nite priamo alebo prostredníctvom API vyššej úrovne (trieda Task a pod.)</w:t>
+      </w:r>
+      <w:r>
+        <w:t xml:space="preserve"> – použité n</w:t>
+      </w:r>
+      <w:r>
+        <w:t xml:space="preserve">a vypisovanie Predpisov </w:t>
+      </w:r>
       <w:bookmarkStart w:id="0" w:name="_GoBack"/>
       <w:bookmarkEnd w:id="0"/>
+      <w:r>
+        <w:t xml:space="preserve">v triede Pacient. V triede Pacient v metóde </w:t>
+      </w:r>
+      <w:r>
+        <w:t>citajPredpisy</w:t>
+      </w:r>
+      <w:r>
+        <w:t xml:space="preserve"> sa nachádza vnorená trieda ktorá beží v samostatnej niti a vypisuje predpisy. Zabezpečuje plynulý beh programu, ak je predpisov na vypísanie príliš veľa. Ak by v programe nebola a predpisov na vypísanie by bolo príliš veľa, GUI by zamrzlo, kým by sa všetky nevypísali. Takto sa dá s GUI plynule pracovať ďalej aj pri náročnom výpise. Podobné riešenie novou niťou vo vhniezdenej triede je aj v metóde </w:t>
+      </w:r>
+      <w:r>
+        <w:t>citajListky</w:t>
+      </w:r>
+      <w:r>
+        <w:t xml:space="preserve"> triedy Pacient, určenej na čítanie výmenných lístkov.</w:t>
+      </w:r>
+    </w:p>
+    <w:p>
+      <w:r>
+        <w:rPr>
+          <w:b/>
+          <w:bCs/>
+        </w:rPr>
+        <w:t>Použitie vhniezdených tried a</w:t>
+      </w:r>
+      <w:r>
+        <w:rPr>
+          <w:b/>
+          <w:bCs/>
+        </w:rPr>
+        <w:t> </w:t>
+      </w:r>
+      <w:r>
+        <w:rPr>
+          <w:b/>
+          <w:bCs/>
+        </w:rPr>
+        <w:t>rozhraní</w:t>
+      </w:r>
+      <w:r>
+        <w:t xml:space="preserve"> – vhniezdenie triedy s novou niťou, ktorá je popísaná v predchádzajúcom kritériu. Vhniezdená v triede </w:t>
+      </w:r>
+      <w:r>
+        <w:t>Pacient</w:t>
+      </w:r>
+      <w:r>
+        <w:t>.</w:t>
+      </w:r>
+    </w:p>
+    <w:p>
+      <w:pPr>
+        <w:ind w:firstLine="0"/>
+      </w:pPr>
     </w:p>
     <w:p>
       <w:pPr>
@@ -834,25 +606,24 @@
           <w:iCs/>
           <w:color w:val="AEAAAA" w:themeColor="background2" w:themeShade="BF"/>
         </w:rPr>
-        <w:t xml:space="preserve">Použitie </w:t>
-      </w:r>
-      <w:proofErr w:type="spellStart"/>
-      <w:r>
+        <w:t>Použitie generickosti vo vlastných triedach – implementácia a použitie vlastnej generickej triedy</w:t>
+      </w:r>
+    </w:p>
+    <w:p>
+      <w:pPr>
         <w:rPr>
           <w:i/>
           <w:iCs/>
           <w:color w:val="AEAAAA" w:themeColor="background2" w:themeShade="BF"/>
         </w:rPr>
-        <w:t>generickosti</w:t>
-      </w:r>
-      <w:proofErr w:type="spellEnd"/>
+      </w:pPr>
       <w:r>
         <w:rPr>
           <w:i/>
           <w:iCs/>
           <w:color w:val="AEAAAA" w:themeColor="background2" w:themeShade="BF"/>
         </w:rPr>
-        <w:t xml:space="preserve"> vo vlastných triedach – implementácia a použitie vlastnej generickej triedy</w:t>
+        <w:t>Explicitné použitie RTTI – napr. na zistenie typu objektu alebo vytvorenie objektu príslušného typu</w:t>
       </w:r>
     </w:p>
     <w:p>
@@ -869,90 +640,30 @@
           <w:iCs/>
           <w:color w:val="AEAAAA" w:themeColor="background2" w:themeShade="BF"/>
         </w:rPr>
-        <w:t>Explicitné použitie RTTI – napr. na zistenie typu objektu alebo vytvorenie objektu príslušného typu</w:t>
-      </w:r>
-    </w:p>
-    <w:p>
-      <w:pPr>
+        <w:t>Použitie aspektovo-orientovaného programovania (AspectJ)</w:t>
+      </w:r>
+    </w:p>
+    <w:p/>
+    <w:p>
+      <w:pPr>
+        <w:pStyle w:val="Nadpis2"/>
+      </w:pPr>
+      <w:r>
+        <w:t>Z</w:t>
+      </w:r>
+      <w:r>
+        <w:t>oznam hlavných verzií programu odovzdaných do GitHub</w:t>
+      </w:r>
+    </w:p>
+    <w:p/>
+    <w:p>
+      <w:r>
         <w:rPr>
           <w:i/>
           <w:iCs/>
-          <w:color w:val="AEAAAA" w:themeColor="background2" w:themeShade="BF"/>
-        </w:rPr>
-      </w:pPr>
-      <w:r>
-        <w:rPr>
-          <w:i/>
-          <w:iCs/>
-          <w:color w:val="AEAAAA" w:themeColor="background2" w:themeShade="BF"/>
-        </w:rPr>
-        <w:t xml:space="preserve">Použitie </w:t>
-      </w:r>
-      <w:proofErr w:type="spellStart"/>
-      <w:r>
-        <w:rPr>
-          <w:i/>
-          <w:iCs/>
-          <w:color w:val="AEAAAA" w:themeColor="background2" w:themeShade="BF"/>
-        </w:rPr>
-        <w:t>aspektovo</w:t>
-      </w:r>
-      <w:proofErr w:type="spellEnd"/>
-      <w:r>
-        <w:rPr>
-          <w:i/>
-          <w:iCs/>
-          <w:color w:val="AEAAAA" w:themeColor="background2" w:themeShade="BF"/>
-        </w:rPr>
-        <w:t>-orientovaného programovania (</w:t>
-      </w:r>
-      <w:proofErr w:type="spellStart"/>
-      <w:r>
-        <w:rPr>
-          <w:i/>
-          <w:iCs/>
-          <w:color w:val="AEAAAA" w:themeColor="background2" w:themeShade="BF"/>
-        </w:rPr>
-        <w:t>AspectJ</w:t>
-      </w:r>
-      <w:proofErr w:type="spellEnd"/>
-      <w:r>
-        <w:rPr>
-          <w:i/>
-          <w:iCs/>
-          <w:color w:val="AEAAAA" w:themeColor="background2" w:themeShade="BF"/>
-        </w:rPr>
-        <w:t>)</w:t>
-      </w:r>
-    </w:p>
-    <w:p/>
-    <w:p>
-      <w:pPr>
-        <w:pStyle w:val="Nadpis2"/>
-      </w:pPr>
-      <w:r>
-        <w:t>Z</w:t>
-      </w:r>
-      <w:r>
-        <w:t xml:space="preserve">oznam hlavných verzií programu odovzdaných do </w:t>
-      </w:r>
-      <w:proofErr w:type="spellStart"/>
-      <w:r>
-        <w:t>GitHub</w:t>
-      </w:r>
-      <w:proofErr w:type="spellEnd"/>
-    </w:p>
-    <w:p/>
-    <w:p>
-      <w:proofErr w:type="spellStart"/>
-      <w:r>
-        <w:rPr>
-          <w:i/>
-          <w:iCs/>
         </w:rPr>
         <w:t>tba</w:t>
       </w:r>
-      <w:proofErr w:type="spellEnd"/>
     </w:p>
     <w:p/>
     <w:sectPr>
@@ -1537,6 +1248,7 @@
   <w:style w:type="character" w:default="1" w:styleId="Predvolenpsmoodseku">
     <w:name w:val="Default Paragraph Font"/>
     <w:uiPriority w:val="1"/>
+    <w:semiHidden/>
     <w:unhideWhenUsed/>
   </w:style>
   <w:style w:type="table" w:default="1" w:styleId="Normlnatabuka">

</xml_diff>

<commit_message>
Pridany cely Javadoc, opraveny bug pri multithreadingu, drobne zmeny v kode v podobe zmien nazvov tlacidiel. Pridani uzivatelia do serializovaneho vystupu.
</commit_message>
<xml_diff>
--- a/Projekt OOP - Dokumentácia.docx
+++ b/Projekt OOP - Dokumentácia.docx
@@ -165,7 +165,7 @@
         <w:pStyle w:val="Nadpis2"/>
       </w:pPr>
       <w:r>
-        <w:t>Š</w:t>
+        <w:t>Aktuálna š</w:t>
       </w:r>
       <w:r>
         <w:t>truktúru systému vo forme diagramu</w:t>
@@ -179,6 +179,7 @@
           <w:iCs/>
         </w:rPr>
       </w:pPr>
+      <w:proofErr w:type="spellStart"/>
       <w:r>
         <w:rPr>
           <w:i/>
@@ -186,6 +187,7 @@
         </w:rPr>
         <w:t>tba</w:t>
       </w:r>
+      <w:proofErr w:type="spellEnd"/>
     </w:p>
     <w:p>
       <w:pPr>
@@ -223,14 +225,64 @@
         <w:t>2 oddelené hierarchie dedenia</w:t>
       </w:r>
       <w:r>
-        <w:t xml:space="preserve">. Lekár je podtriedou triedy Lekárnik, pretože dedí základnú štruktúru agregovaných údajov. Lekár má oproti lekárnikovi pridanú funkcionalitu a dokáže evidovať pacienta, vydávať výmenné lístky a predpisovať lieky. Špecializovaný lekár je podtriedou Lekára, dedí všetky jeho metódy, prekonáva metódu evidencie pacientov, pretože zatiaľ čo na navštívenie Lekára nie je potreba mať výmenný lístok, pre navštívenie Špecializovaného lekára je nevyhnutné disponovať výmenným lístkom ku </w:t>
+        <w:t xml:space="preserve">. </w:t>
+      </w:r>
+      <w:r>
+        <w:t>Všeobecný lekár</w:t>
+      </w:r>
+      <w:r>
+        <w:t xml:space="preserve"> je podtriedou triedy Lekárnik, pretože dedí základnú štruktúru agregovaných údajov. </w:t>
+      </w:r>
+      <w:r>
+        <w:t xml:space="preserve">Všeobecný lekár </w:t>
+      </w:r>
+      <w:r>
+        <w:t xml:space="preserve">má oproti lekárnikovi pridanú funkcionalitu a dokáže evidovať pacienta, vydávať výmenné lístky a predpisovať lieky. Špecializovaný lekár je podtriedou </w:t>
+      </w:r>
+      <w:r>
+        <w:t>Všeobecný lekár</w:t>
+      </w:r>
+      <w:r>
+        <w:t xml:space="preserve">, dedí všetky jeho metódy, prekonáva metódu evidencie pacientov, pretože zatiaľ čo na navštívenie </w:t>
+      </w:r>
+      <w:r>
+        <w:t>Všeobecn</w:t>
+      </w:r>
+      <w:r>
+        <w:t>ého</w:t>
+      </w:r>
+      <w:r>
+        <w:t xml:space="preserve"> lekár</w:t>
+      </w:r>
+      <w:r>
+        <w:t>a</w:t>
+      </w:r>
+      <w:r>
+        <w:t xml:space="preserve"> </w:t>
+      </w:r>
+      <w:r>
+        <w:t xml:space="preserve">nie je potreba mať výmenný lístok, pre navštívenie Špecializovaného lekára je </w:t>
       </w:r>
       <w:r>
         <w:lastRenderedPageBreak/>
-        <w:t>konkrétnemu špecialistovi. Špecializovaný lekár tiež pridáva metódu na vytvorenie predpisu pre zdravotnícku pomôcku, ktorú nemôže predpísať Všeobecný lekár.</w:t>
-      </w:r>
-      <w:r>
-        <w:t xml:space="preserve"> Lekári a Špecializovaní lekári sú evidovaní v zozname Lekárov v Zdravotnej Poisťovni. Tu dochádza k polymorfizmu. Pri evidovaní nového pacienta pre nejakého Lekára zo zoznamu lekárov je volaná podľa typu lekára prekonaná, alebo pôvodná metóda evidencie. Špecializovaný lekár taktiež volá metódy svojho nadtypu, najmä v GUI pri vypisovaní pacientov.</w:t>
+        <w:t>nevyhnutné disponovať výmenným lístkom ku konkrétnemu špecialistovi. Špecializovaný lekár tiež pridáva metódu na vytvorenie predpisu pre zdravotnícku pomôcku, ktorú nemôže predpísať Všeobecný lekár.</w:t>
+      </w:r>
+      <w:r>
+        <w:t xml:space="preserve"> </w:t>
+      </w:r>
+      <w:r>
+        <w:t>Všeobecní l</w:t>
+      </w:r>
+      <w:r>
+        <w:t xml:space="preserve">ekári a Špecializovaní lekári sú evidovaní v zozname Lekárov v Zdravotnej Poisťovni. Tu dochádza k polymorfizmu. Pri evidovaní nového pacienta pre nejakého Lekára zo zoznamu lekárov je volaná podľa typu lekára prekonaná, alebo pôvodná metóda evidencie. Špecializovaný lekár taktiež volá metódy svojho </w:t>
+      </w:r>
+      <w:proofErr w:type="spellStart"/>
+      <w:r>
+        <w:t>nadtypu</w:t>
+      </w:r>
+      <w:proofErr w:type="spellEnd"/>
+      <w:r>
+        <w:t>, najmä v GUI pri vypisovaní pacientov.</w:t>
       </w:r>
     </w:p>
     <w:p>
@@ -275,7 +327,15 @@
         <w:t>rozhraní</w:t>
       </w:r>
       <w:r>
-        <w:t xml:space="preserve">. Všetky typy osôb používajú rozhrania predpisujúce metódy na zápis a vrátenie osobných a prihlasovacích údajov. Údaje o osobách, a osoby v rámci poisťovne sú zapúzdrené a </w:t>
+        <w:t xml:space="preserve">. Všetky typy osôb používajú rozhrania predpisujúce metódy na zápis a vrátenie osobných a prihlasovacích údajov. Údaje o osobách, a osoby v rámci poisťovne sú </w:t>
+      </w:r>
+      <w:proofErr w:type="spellStart"/>
+      <w:r>
+        <w:t>zapúzdrené</w:t>
+      </w:r>
+      <w:proofErr w:type="spellEnd"/>
+      <w:r>
+        <w:t xml:space="preserve"> a </w:t>
       </w:r>
       <w:r>
         <w:rPr>
@@ -297,7 +357,24 @@
         <w:t>Aplikačná logika oddelená od GUI</w:t>
       </w:r>
       <w:r>
-        <w:t xml:space="preserve"> – tba.</w:t>
+        <w:t xml:space="preserve"> – </w:t>
+      </w:r>
+      <w:r>
+        <w:t>metódy aplikačnej logiky sa nachádzajú v triedach aplikačnej logiky</w:t>
+      </w:r>
+      <w:r>
+        <w:t>.</w:t>
+      </w:r>
+      <w:r>
+        <w:t xml:space="preserve"> V event </w:t>
+      </w:r>
+      <w:proofErr w:type="spellStart"/>
+      <w:r>
+        <w:t>hadleroch</w:t>
+      </w:r>
+      <w:proofErr w:type="spellEnd"/>
+      <w:r>
+        <w:t xml:space="preserve"> v triedach GUI sa nachádza iba potrebný kód pre GUI a prácu s jeho elementami.</w:t>
       </w:r>
     </w:p>
     <w:p>
@@ -324,10 +401,17 @@
         <w:t>Dokumentácia</w:t>
       </w:r>
       <w:r>
-        <w:t xml:space="preserve"> – tba.</w:t>
-      </w:r>
-    </w:p>
-    <w:p>
+        <w:t xml:space="preserve"> – </w:t>
+      </w:r>
+      <w:r>
+        <w:t>tento dokument</w:t>
+      </w:r>
+      <w:r>
+        <w:t>.</w:t>
+      </w:r>
+    </w:p>
+    <w:p>
+      <w:proofErr w:type="spellStart"/>
       <w:r>
         <w:rPr>
           <w:b/>
@@ -335,8 +419,20 @@
         </w:rPr>
         <w:t>JavaDoc</w:t>
       </w:r>
-      <w:r>
-        <w:t xml:space="preserve"> – tba.</w:t>
+      <w:proofErr w:type="spellEnd"/>
+      <w:r>
+        <w:t xml:space="preserve"> – </w:t>
+      </w:r>
+      <w:r>
+        <w:t xml:space="preserve">Priložený v priečinku </w:t>
+      </w:r>
+      <w:proofErr w:type="spellStart"/>
+      <w:r>
+        <w:t>JavaDoc</w:t>
+      </w:r>
+      <w:proofErr w:type="spellEnd"/>
+      <w:r>
+        <w:t>.</w:t>
       </w:r>
     </w:p>
     <w:p/>
@@ -348,13 +444,10 @@
         <w:t>Plnenie ďalších kritérií</w:t>
       </w:r>
       <w:r>
-        <w:t xml:space="preserve"> (priebežne </w:t>
-      </w:r>
-      <w:r>
-        <w:t>9</w:t>
-      </w:r>
-      <w:r>
-        <w:t>)</w:t>
+        <w:t xml:space="preserve"> </w:t>
+      </w:r>
+      <w:r>
+        <w:t>– celkovo 9</w:t>
       </w:r>
     </w:p>
     <w:p/>
@@ -373,7 +466,15 @@
         <w:t xml:space="preserve"> – </w:t>
       </w:r>
       <w:r>
-        <w:t>Použitý návrhový vzor Observer pri výpise zoznamu Lekárov.</w:t>
+        <w:t xml:space="preserve">Použitý návrhový vzor </w:t>
+      </w:r>
+      <w:proofErr w:type="spellStart"/>
+      <w:r>
+        <w:t>Observer</w:t>
+      </w:r>
+      <w:proofErr w:type="spellEnd"/>
+      <w:r>
+        <w:t xml:space="preserve"> pri výpise zoznamu Lekárov.</w:t>
       </w:r>
     </w:p>
     <w:p>
@@ -397,7 +498,23 @@
           <w:b/>
           <w:bCs/>
         </w:rPr>
-        <w:t>Poskytnutie grafického používateľského rozhrania oddelene od aplikačnej logiky a s aspoň časťou spracovateľov udalostí (handlers) vytvorenou manuálne</w:t>
+        <w:t>Poskytnutie grafického používateľského rozhrania oddelene od aplikačnej logiky a s aspoň časťou spracovateľov udalostí (</w:t>
+      </w:r>
+      <w:proofErr w:type="spellStart"/>
+      <w:r>
+        <w:rPr>
+          <w:b/>
+          <w:bCs/>
+        </w:rPr>
+        <w:t>handlers</w:t>
+      </w:r>
+      <w:proofErr w:type="spellEnd"/>
+      <w:r>
+        <w:rPr>
+          <w:b/>
+          <w:bCs/>
+        </w:rPr>
+        <w:t>) vytvorenou manuálne</w:t>
       </w:r>
       <w:r>
         <w:t xml:space="preserve"> –</w:t>
@@ -405,8 +522,13 @@
       <w:r>
         <w:t xml:space="preserve"> </w:t>
       </w:r>
-      <w:r>
-        <w:t>handlery sú vytvorené manuálne všetky</w:t>
+      <w:proofErr w:type="spellStart"/>
+      <w:r>
+        <w:t>handlery</w:t>
+      </w:r>
+      <w:proofErr w:type="spellEnd"/>
+      <w:r>
+        <w:t xml:space="preserve"> sú vytvorené manuálne všetky</w:t>
       </w:r>
       <w:r>
         <w:t>, GUI je oddelené od AL</w:t>
@@ -424,37 +546,98 @@
           <w:b/>
           <w:bCs/>
         </w:rPr>
-        <w:t>Použitie serializácie</w:t>
-      </w:r>
+        <w:t xml:space="preserve">Použitie </w:t>
+      </w:r>
+      <w:proofErr w:type="spellStart"/>
+      <w:r>
+        <w:rPr>
+          <w:b/>
+          <w:bCs/>
+        </w:rPr>
+        <w:t>serializácie</w:t>
+      </w:r>
+      <w:proofErr w:type="spellEnd"/>
       <w:r>
         <w:t xml:space="preserve"> – </w:t>
       </w:r>
       <w:r>
-        <w:t>Objekt poisťovne a jej agregované objekty sú serializované.</w:t>
-      </w:r>
-    </w:p>
-    <w:p>
-      <w:r>
-        <w:rPr>
-          <w:b/>
-          <w:bCs/>
-        </w:rPr>
-        <w:t>Použitie lambda výrazov alebo referencií na metódy (method references)</w:t>
-      </w:r>
-      <w:r>
-        <w:t xml:space="preserve"> – vytvorené funkčné rozhranie Správa, ktorým sa v triede Lekárnik generujú správy pomocou lambda výrazov.</w:t>
-      </w:r>
-    </w:p>
-    <w:p>
-      <w:r>
-        <w:rPr>
-          <w:b/>
-          <w:bCs/>
-        </w:rPr>
-        <w:t>Použitie implicitnej implementácie metód v rozhraniach (default method implementation)</w:t>
-      </w:r>
-      <w:r>
-        <w:t xml:space="preserve"> – rozhranie ZistiOsobneUdaje obsahuje default metódu na výpis všetkých údajov o prihlásenom používateľovi. Použitie sa nachádza v GUI, pri prihlásení Lekára.</w:t>
+        <w:t xml:space="preserve">Objekt poisťovne a jej agregované objekty sú </w:t>
+      </w:r>
+      <w:proofErr w:type="spellStart"/>
+      <w:r>
+        <w:t>serializované</w:t>
+      </w:r>
+      <w:proofErr w:type="spellEnd"/>
+      <w:r>
+        <w:t>.</w:t>
+      </w:r>
+    </w:p>
+    <w:p>
+      <w:r>
+        <w:rPr>
+          <w:b/>
+          <w:bCs/>
+        </w:rPr>
+        <w:t xml:space="preserve">Použitie </w:t>
+      </w:r>
+      <w:proofErr w:type="spellStart"/>
+      <w:r>
+        <w:rPr>
+          <w:b/>
+          <w:bCs/>
+        </w:rPr>
+        <w:t>lambda</w:t>
+      </w:r>
+      <w:proofErr w:type="spellEnd"/>
+      <w:r>
+        <w:rPr>
+          <w:b/>
+          <w:bCs/>
+        </w:rPr>
+        <w:t xml:space="preserve"> výrazov alebo referencií na metódy (</w:t>
+      </w:r>
+      <w:proofErr w:type="spellStart"/>
+      <w:r>
+        <w:rPr>
+          <w:b/>
+          <w:bCs/>
+        </w:rPr>
+        <w:t>method</w:t>
+      </w:r>
+      <w:proofErr w:type="spellEnd"/>
+      <w:r>
+        <w:rPr>
+          <w:b/>
+          <w:bCs/>
+        </w:rPr>
+        <w:t xml:space="preserve"> </w:t>
+      </w:r>
+      <w:proofErr w:type="spellStart"/>
+      <w:r>
+        <w:rPr>
+          <w:b/>
+          <w:bCs/>
+        </w:rPr>
+        <w:t>references</w:t>
+      </w:r>
+      <w:proofErr w:type="spellEnd"/>
+      <w:r>
+        <w:rPr>
+          <w:b/>
+          <w:bCs/>
+        </w:rPr>
+        <w:t>)</w:t>
+      </w:r>
+      <w:r>
+        <w:t xml:space="preserve"> – vytvorené funkčné rozhranie Správa, ktorým sa v triede Lekárnik generujú správy pomocou </w:t>
+      </w:r>
+      <w:proofErr w:type="spellStart"/>
+      <w:r>
+        <w:t>lambda</w:t>
+      </w:r>
+      <w:proofErr w:type="spellEnd"/>
+      <w:r>
+        <w:t xml:space="preserve"> výrazov.</w:t>
       </w:r>
     </w:p>
     <w:p>
@@ -464,6 +647,58 @@
           <w:bCs/>
         </w:rPr>
         <w:lastRenderedPageBreak/>
+        <w:t xml:space="preserve">Použitie implicitnej implementácie metód v rozhraniach (default </w:t>
+      </w:r>
+      <w:proofErr w:type="spellStart"/>
+      <w:r>
+        <w:rPr>
+          <w:b/>
+          <w:bCs/>
+        </w:rPr>
+        <w:t>method</w:t>
+      </w:r>
+      <w:proofErr w:type="spellEnd"/>
+      <w:r>
+        <w:rPr>
+          <w:b/>
+          <w:bCs/>
+        </w:rPr>
+        <w:t xml:space="preserve"> </w:t>
+      </w:r>
+      <w:proofErr w:type="spellStart"/>
+      <w:r>
+        <w:rPr>
+          <w:b/>
+          <w:bCs/>
+        </w:rPr>
+        <w:t>implementation</w:t>
+      </w:r>
+      <w:proofErr w:type="spellEnd"/>
+      <w:r>
+        <w:rPr>
+          <w:b/>
+          <w:bCs/>
+        </w:rPr>
+        <w:t>)</w:t>
+      </w:r>
+      <w:r>
+        <w:t xml:space="preserve"> – rozhranie </w:t>
+      </w:r>
+      <w:proofErr w:type="spellStart"/>
+      <w:r>
+        <w:t>ZistiOsobneUdaje</w:t>
+      </w:r>
+      <w:proofErr w:type="spellEnd"/>
+      <w:r>
+        <w:t xml:space="preserve"> obsahuje default metódu na výpis všetkých údajov o prihlásenom používateľovi. Použitie sa nachádza v GUI, pri prihlásení Lekára.</w:t>
+      </w:r>
+    </w:p>
+    <w:p>
+      <w:r>
+        <w:rPr>
+          <w:b/>
+          <w:bCs/>
+        </w:rPr>
         <w:t>E</w:t>
       </w:r>
       <w:r>
@@ -478,39 +713,96 @@
           <w:b/>
           <w:bCs/>
         </w:rPr>
-        <w:t>plicitné použitie viacniťovosti (multithreading) – spustenie vlastnej nite priamo alebo prostredníctvom API vyššej úrovne (trieda Task a pod.)</w:t>
+        <w:t xml:space="preserve">plicitné použitie </w:t>
+      </w:r>
+      <w:proofErr w:type="spellStart"/>
+      <w:r>
+        <w:rPr>
+          <w:b/>
+          <w:bCs/>
+        </w:rPr>
+        <w:t>viacniťovosti</w:t>
+      </w:r>
+      <w:proofErr w:type="spellEnd"/>
+      <w:r>
+        <w:rPr>
+          <w:b/>
+          <w:bCs/>
+        </w:rPr>
+        <w:t xml:space="preserve"> (</w:t>
+      </w:r>
+      <w:proofErr w:type="spellStart"/>
+      <w:r>
+        <w:rPr>
+          <w:b/>
+          <w:bCs/>
+        </w:rPr>
+        <w:t>multithreading</w:t>
+      </w:r>
+      <w:proofErr w:type="spellEnd"/>
+      <w:r>
+        <w:rPr>
+          <w:b/>
+          <w:bCs/>
+        </w:rPr>
+        <w:t xml:space="preserve">) – spustenie vlastnej nite priamo alebo prostredníctvom API vyššej úrovne (trieda </w:t>
+      </w:r>
+      <w:proofErr w:type="spellStart"/>
+      <w:r>
+        <w:rPr>
+          <w:b/>
+          <w:bCs/>
+        </w:rPr>
+        <w:t>Task</w:t>
+      </w:r>
+      <w:proofErr w:type="spellEnd"/>
+      <w:r>
+        <w:rPr>
+          <w:b/>
+          <w:bCs/>
+        </w:rPr>
+        <w:t xml:space="preserve"> a pod.)</w:t>
       </w:r>
       <w:r>
         <w:t xml:space="preserve"> – použité n</w:t>
       </w:r>
       <w:r>
-        <w:t xml:space="preserve">a vypisovanie Predpisov </w:t>
+        <w:t xml:space="preserve">a vypisovanie Predpisov v triede Pacient. V triede Pacient v metóde </w:t>
+      </w:r>
+      <w:proofErr w:type="spellStart"/>
+      <w:r>
+        <w:t>citajPredpisy</w:t>
+      </w:r>
+      <w:proofErr w:type="spellEnd"/>
+      <w:r>
+        <w:t xml:space="preserve"> sa nachádza vnorená trieda ktorá beží v samostatnej niti a vypisuje predpisy. Zabezpečuje plynulý beh programu, ak je predpisov na vypísanie príliš veľa. Ak by v programe nebola a predpisov na vypísanie by bolo príliš veľa, GUI by zamrzlo, kým by sa všetky nevypísali. Takto sa dá s GUI plynule pracovať ďalej aj pri náročnom výpise. </w:t>
       </w:r>
       <w:bookmarkStart w:id="0" w:name="_GoBack"/>
       <w:bookmarkEnd w:id="0"/>
-      <w:r>
-        <w:t xml:space="preserve">v triede Pacient. V triede Pacient v metóde </w:t>
-      </w:r>
-      <w:r>
-        <w:t>citajPredpisy</w:t>
-      </w:r>
-      <w:r>
-        <w:t xml:space="preserve"> sa nachádza vnorená trieda ktorá beží v samostatnej niti a vypisuje predpisy. Zabezpečuje plynulý beh programu, ak je predpisov na vypísanie príliš veľa. Ak by v programe nebola a predpisov na vypísanie by bolo príliš veľa, GUI by zamrzlo, kým by sa všetky nevypísali. Takto sa dá s GUI plynule pracovať ďalej aj pri náročnom výpise. Podobné riešenie novou niťou vo vhniezdenej triede je aj v metóde </w:t>
-      </w:r>
-      <w:r>
-        <w:t>citajListky</w:t>
-      </w:r>
-      <w:r>
-        <w:t xml:space="preserve"> triedy Pacient, určenej na čítanie výmenných lístkov.</w:t>
-      </w:r>
-    </w:p>
-    <w:p>
-      <w:r>
-        <w:rPr>
-          <w:b/>
-          <w:bCs/>
-        </w:rPr>
-        <w:t>Použitie vhniezdených tried a</w:t>
+    </w:p>
+    <w:p>
+      <w:r>
+        <w:rPr>
+          <w:b/>
+          <w:bCs/>
+        </w:rPr>
+        <w:t xml:space="preserve">Použitie </w:t>
+      </w:r>
+      <w:proofErr w:type="spellStart"/>
+      <w:r>
+        <w:rPr>
+          <w:b/>
+          <w:bCs/>
+        </w:rPr>
+        <w:t>vhniezdených</w:t>
+      </w:r>
+      <w:proofErr w:type="spellEnd"/>
+      <w:r>
+        <w:rPr>
+          <w:b/>
+          <w:bCs/>
+        </w:rPr>
+        <w:t xml:space="preserve"> tried a</w:t>
       </w:r>
       <w:r>
         <w:rPr>
@@ -527,7 +819,23 @@
         <w:t>rozhraní</w:t>
       </w:r>
       <w:r>
-        <w:t xml:space="preserve"> – vhniezdenie triedy s novou niťou, ktorá je popísaná v predchádzajúcom kritériu. Vhniezdená v triede </w:t>
+        <w:t xml:space="preserve"> – </w:t>
+      </w:r>
+      <w:proofErr w:type="spellStart"/>
+      <w:r>
+        <w:t>vhniezdenie</w:t>
+      </w:r>
+      <w:proofErr w:type="spellEnd"/>
+      <w:r>
+        <w:t xml:space="preserve"> triedy s novou niťou, ktorá je popísaná v predchádzajúcom kritériu. </w:t>
+      </w:r>
+      <w:proofErr w:type="spellStart"/>
+      <w:r>
+        <w:t>Vhniezdená</w:t>
+      </w:r>
+      <w:proofErr w:type="spellEnd"/>
+      <w:r>
+        <w:t xml:space="preserve"> v triede </w:t>
       </w:r>
       <w:r>
         <w:t>Pacient</w:t>
@@ -536,114 +844,6 @@
         <w:t>.</w:t>
       </w:r>
     </w:p>
-    <w:p>
-      <w:pPr>
-        <w:ind w:firstLine="0"/>
-      </w:pPr>
-    </w:p>
-    <w:p>
-      <w:pPr>
-        <w:rPr>
-          <w:b/>
-          <w:bCs/>
-          <w:i/>
-          <w:iCs/>
-          <w:color w:val="AEAAAA" w:themeColor="background2" w:themeShade="BF"/>
-        </w:rPr>
-      </w:pPr>
-      <w:r>
-        <w:rPr>
-          <w:i/>
-          <w:iCs/>
-          <w:color w:val="AEAAAA" w:themeColor="background2" w:themeShade="BF"/>
-        </w:rPr>
-        <w:t>V programe sa zatiaľ nenachádza</w:t>
-      </w:r>
-      <w:r>
-        <w:rPr>
-          <w:i/>
-          <w:iCs/>
-          <w:color w:val="AEAAAA" w:themeColor="background2" w:themeShade="BF"/>
-        </w:rPr>
-        <w:t xml:space="preserve"> (priebežne </w:t>
-      </w:r>
-      <w:r>
-        <w:rPr>
-          <w:i/>
-          <w:iCs/>
-          <w:color w:val="AEAAAA" w:themeColor="background2" w:themeShade="BF"/>
-        </w:rPr>
-        <w:t>3</w:t>
-      </w:r>
-      <w:r>
-        <w:rPr>
-          <w:i/>
-          <w:iCs/>
-          <w:color w:val="AEAAAA" w:themeColor="background2" w:themeShade="BF"/>
-        </w:rPr>
-        <w:t>)</w:t>
-      </w:r>
-      <w:r>
-        <w:rPr>
-          <w:i/>
-          <w:iCs/>
-          <w:color w:val="AEAAAA" w:themeColor="background2" w:themeShade="BF"/>
-        </w:rPr>
-        <w:t>:</w:t>
-      </w:r>
-    </w:p>
-    <w:p>
-      <w:pPr>
-        <w:rPr>
-          <w:i/>
-          <w:iCs/>
-          <w:color w:val="AEAAAA" w:themeColor="background2" w:themeShade="BF"/>
-        </w:rPr>
-      </w:pPr>
-      <w:r>
-        <w:rPr>
-          <w:i/>
-          <w:iCs/>
-          <w:color w:val="AEAAAA" w:themeColor="background2" w:themeShade="BF"/>
-        </w:rPr>
-        <w:t>Použitie generickosti vo vlastných triedach – implementácia a použitie vlastnej generickej triedy</w:t>
-      </w:r>
-    </w:p>
-    <w:p>
-      <w:pPr>
-        <w:rPr>
-          <w:i/>
-          <w:iCs/>
-          <w:color w:val="AEAAAA" w:themeColor="background2" w:themeShade="BF"/>
-        </w:rPr>
-      </w:pPr>
-      <w:r>
-        <w:rPr>
-          <w:i/>
-          <w:iCs/>
-          <w:color w:val="AEAAAA" w:themeColor="background2" w:themeShade="BF"/>
-        </w:rPr>
-        <w:t>Explicitné použitie RTTI – napr. na zistenie typu objektu alebo vytvorenie objektu príslušného typu</w:t>
-      </w:r>
-    </w:p>
-    <w:p>
-      <w:pPr>
-        <w:rPr>
-          <w:i/>
-          <w:iCs/>
-          <w:color w:val="AEAAAA" w:themeColor="background2" w:themeShade="BF"/>
-        </w:rPr>
-      </w:pPr>
-      <w:r>
-        <w:rPr>
-          <w:i/>
-          <w:iCs/>
-          <w:color w:val="AEAAAA" w:themeColor="background2" w:themeShade="BF"/>
-        </w:rPr>
-        <w:t>Použitie aspektovo-orientovaného programovania (AspectJ)</w:t>
-      </w:r>
-    </w:p>
-    <w:p/>
     <w:p>
       <w:pPr>
         <w:pStyle w:val="Nadpis2"/>
@@ -652,11 +852,17 @@
         <w:t>Z</w:t>
       </w:r>
       <w:r>
-        <w:t>oznam hlavných verzií programu odovzdaných do GitHub</w:t>
-      </w:r>
+        <w:t xml:space="preserve">oznam hlavných verzií programu odovzdaných do </w:t>
+      </w:r>
+      <w:proofErr w:type="spellStart"/>
+      <w:r>
+        <w:t>GitHub</w:t>
+      </w:r>
+      <w:proofErr w:type="spellEnd"/>
     </w:p>
     <w:p/>
     <w:p>
+      <w:proofErr w:type="spellStart"/>
       <w:r>
         <w:rPr>
           <w:i/>
@@ -664,6 +870,7 @@
         </w:rPr>
         <w:t>tba</w:t>
       </w:r>
+      <w:proofErr w:type="spellEnd"/>
     </w:p>
     <w:p/>
     <w:sectPr>

</xml_diff>